<commit_message>
consulta verificacion de usuario
</commit_message>
<xml_diff>
--- a/Documentación/Desgloce Proyecto.docx
+++ b/Documentación/Desgloce Proyecto.docx
@@ -1,6 +1,6 @@
 
 <file path=word/document.xml><?xml version="1.0" encoding="utf-8"?>
-<w:document xmlns:wpc="http://schemas.microsoft.com/office/word/2010/wordprocessingCanvas" xmlns:cx="http://schemas.microsoft.com/office/drawing/2014/chartex" xmlns:cx1="http://schemas.microsoft.com/office/drawing/2015/9/8/chartex" xmlns:cx2="http://schemas.microsoft.com/office/drawing/2015/10/21/chartex" xmlns:cx3="http://schemas.microsoft.com/office/drawing/2016/5/9/chartex" xmlns:cx4="http://schemas.microsoft.com/office/drawing/2016/5/10/chartex" xmlns:cx5="http://schemas.microsoft.com/office/drawing/2016/5/11/chartex" xmlns:cx6="http://schemas.microsoft.com/office/drawing/2016/5/12/chartex" xmlns:cx7="http://schemas.microsoft.com/office/drawing/2016/5/13/chartex" xmlns:cx8="http://schemas.microsoft.com/office/drawing/2016/5/14/chartex" xmlns:mc="http://schemas.openxmlformats.org/markup-compatibility/2006" xmlns:aink="http://schemas.microsoft.com/office/drawing/2016/ink" xmlns:am3d="http://schemas.microsoft.com/office/drawing/2017/model3d" xmlns:o="urn:schemas-microsoft-com:office:office" xmlns:oel="http://schemas.microsoft.com/office/2019/extlst" xmlns:r="http://schemas.openxmlformats.org/officeDocument/2006/relationships" xmlns:m="http://schemas.openxmlformats.org/officeDocument/2006/math" xmlns:v="urn:schemas-microsoft-com:vml" xmlns:wp14="http://schemas.microsoft.com/office/word/2010/wordprocessingDrawing" xmlns:wp="http://schemas.openxmlformats.org/drawingml/2006/wordprocessingDrawing" xmlns:w10="urn:schemas-microsoft-com:office:word" xmlns:w="http://schemas.openxmlformats.org/wordprocessingml/2006/main" xmlns:w14="http://schemas.microsoft.com/office/word/2010/wordml" xmlns:w15="http://schemas.microsoft.com/office/word/2012/wordml" xmlns:w16cex="http://schemas.microsoft.com/office/word/2018/wordml/cex" xmlns:w16cid="http://schemas.microsoft.com/office/word/2016/wordml/cid" xmlns:w16="http://schemas.microsoft.com/office/word/2018/wordml" xmlns:w16sdtdh="http://schemas.microsoft.com/office/word/2020/wordml/sdtdatahash" xmlns:w16se="http://schemas.microsoft.com/office/word/2015/wordml/symex" xmlns:wpg="http://schemas.microsoft.com/office/word/2010/wordprocessingGroup" xmlns:wpi="http://schemas.microsoft.com/office/word/2010/wordprocessingInk" xmlns:wne="http://schemas.microsoft.com/office/word/2006/wordml" xmlns:wps="http://schemas.microsoft.com/office/word/2010/wordprocessingShape" mc:Ignorable="w14 w15 w16se w16cid w16 w16cex w16sdtdh wp14">
+<w:document xmlns:wpc="http://schemas.microsoft.com/office/word/2010/wordprocessingCanvas" xmlns:cx="http://schemas.microsoft.com/office/drawing/2014/chartex" xmlns:cx1="http://schemas.microsoft.com/office/drawing/2015/9/8/chartex" xmlns:cx2="http://schemas.microsoft.com/office/drawing/2015/10/21/chartex" xmlns:cx3="http://schemas.microsoft.com/office/drawing/2016/5/9/chartex" xmlns:cx4="http://schemas.microsoft.com/office/drawing/2016/5/10/chartex" xmlns:cx5="http://schemas.microsoft.com/office/drawing/2016/5/11/chartex" xmlns:cx6="http://schemas.microsoft.com/office/drawing/2016/5/12/chartex" xmlns:cx7="http://schemas.microsoft.com/office/drawing/2016/5/13/chartex" xmlns:cx8="http://schemas.microsoft.com/office/drawing/2016/5/14/chartex" xmlns:mc="http://schemas.openxmlformats.org/markup-compatibility/2006" xmlns:aink="http://schemas.microsoft.com/office/drawing/2016/ink" xmlns:am3d="http://schemas.microsoft.com/office/drawing/2017/model3d" xmlns:o="urn:schemas-microsoft-com:office:office" xmlns:oel="http://schemas.microsoft.com/office/2019/extlst" xmlns:r="http://schemas.openxmlformats.org/officeDocument/2006/relationships" xmlns:m="http://schemas.openxmlformats.org/officeDocument/2006/math" xmlns:v="urn:schemas-microsoft-com:vml" xmlns:wp14="http://schemas.microsoft.com/office/word/2010/wordprocessingDrawing" xmlns:wp="http://schemas.openxmlformats.org/drawingml/2006/wordprocessingDrawing" xmlns:w10="urn:schemas-microsoft-com:office:word" xmlns:w="http://schemas.openxmlformats.org/wordprocessingml/2006/main" xmlns:w14="http://schemas.microsoft.com/office/word/2010/wordml" xmlns:w15="http://schemas.microsoft.com/office/word/2012/wordml" xmlns:w16cex="http://schemas.microsoft.com/office/word/2018/wordml/cex" xmlns:w16cid="http://schemas.microsoft.com/office/word/2016/wordml/cid" xmlns:w16="http://schemas.microsoft.com/office/word/2018/wordml" xmlns:w16du="http://schemas.microsoft.com/office/word/2023/wordml/word16du" xmlns:w16sdtdh="http://schemas.microsoft.com/office/word/2020/wordml/sdtdatahash" xmlns:w16se="http://schemas.microsoft.com/office/word/2015/wordml/symex" xmlns:wpg="http://schemas.microsoft.com/office/word/2010/wordprocessingGroup" xmlns:wpi="http://schemas.microsoft.com/office/word/2010/wordprocessingInk" xmlns:wne="http://schemas.microsoft.com/office/word/2006/wordml" xmlns:wps="http://schemas.microsoft.com/office/word/2010/wordprocessingShape" mc:Ignorable="w14 w15 w16se w16cid w16 w16cex w16sdtdh w16du wp14">
   <w:body>
     <w:p>
       <w:pPr>
@@ -690,9 +690,17 @@
           <w:numId w:val="6"/>
         </w:numPr>
       </w:pPr>
+      <w:commentRangeStart w:id="0"/>
       <w:r>
         <w:t>Autor</w:t>
       </w:r>
+      <w:commentRangeEnd w:id="0"/>
+      <w:r>
+        <w:rPr>
+          <w:rStyle w:val="Refdecomentario"/>
+        </w:rPr>
+        <w:commentReference w:id="0"/>
+      </w:r>
     </w:p>
     <w:p>
       <w:pPr>
@@ -714,9 +722,22 @@
           <w:numId w:val="6"/>
         </w:numPr>
       </w:pPr>
+      <w:commentRangeStart w:id="1"/>
       <w:r>
         <w:t>Editorial</w:t>
       </w:r>
+      <w:commentRangeEnd w:id="1"/>
+      <w:r>
+        <w:rPr>
+          <w:rStyle w:val="Refdecomentario"/>
+        </w:rPr>
+        <w:commentReference w:id="1"/>
+      </w:r>
+    </w:p>
+    <w:p>
+      <w:pPr>
+        <w:pStyle w:val="Prrafodelista"/>
+      </w:pPr>
     </w:p>
     <w:p>
       <w:pPr>
@@ -727,13 +748,11 @@
         </w:numPr>
       </w:pPr>
       <w:r>
-        <w:t>Edición (En mi opinión)</w:t>
-      </w:r>
-    </w:p>
-    <w:p>
-      <w:pPr>
-        <w:pStyle w:val="Prrafodelista"/>
-      </w:pPr>
+        <w:t>Descripción</w:t>
+      </w:r>
+      <w:r>
+        <w:t xml:space="preserve"> del libro </w:t>
+      </w:r>
     </w:p>
     <w:p>
       <w:pPr>
@@ -744,10 +763,7 @@
         </w:numPr>
       </w:pPr>
       <w:r>
-        <w:t>Descripción</w:t>
-      </w:r>
-      <w:r>
-        <w:t xml:space="preserve"> del libro </w:t>
+        <w:t>cantidad Disponible</w:t>
       </w:r>
     </w:p>
     <w:p>
@@ -758,50 +774,19 @@
           <w:numId w:val="6"/>
         </w:numPr>
       </w:pPr>
-      <w:r>
-        <w:t>cantidad Disponible</w:t>
-      </w:r>
-    </w:p>
-    <w:p>
-      <w:pPr>
-        <w:pStyle w:val="Prrafodelista"/>
-        <w:numPr>
-          <w:ilvl w:val="0"/>
-          <w:numId w:val="6"/>
-        </w:numPr>
-      </w:pPr>
+      <w:commentRangeStart w:id="2"/>
       <w:r>
         <w:t>Categoría</w:t>
       </w:r>
       <w:r>
         <w:t xml:space="preserve"> (#Tags)</w:t>
       </w:r>
-    </w:p>
-    <w:p>
-      <w:pPr>
-        <w:pStyle w:val="Prrafodelista"/>
-        <w:numPr>
-          <w:ilvl w:val="0"/>
-          <w:numId w:val="6"/>
-        </w:numPr>
-      </w:pPr>
-      <w:r>
-        <w:t>Encuadernación</w:t>
-      </w:r>
-      <w:r>
-        <w:t xml:space="preserve"> </w:t>
-      </w:r>
-    </w:p>
-    <w:p>
-      <w:pPr>
-        <w:pStyle w:val="Prrafodelista"/>
-        <w:numPr>
-          <w:ilvl w:val="0"/>
-          <w:numId w:val="6"/>
-        </w:numPr>
-      </w:pPr>
-      <w:r>
-        <w:t>Cantidad primer ingreso</w:t>
+      <w:commentRangeEnd w:id="2"/>
+      <w:r>
+        <w:rPr>
+          <w:rStyle w:val="Refdecomentario"/>
+        </w:rPr>
+        <w:commentReference w:id="2"/>
       </w:r>
     </w:p>
     <w:p>
@@ -1167,81 +1152,81 @@
         </w:numPr>
       </w:pPr>
       <w:r>
+        <w:t>Ingresar al sistema</w:t>
+      </w:r>
+    </w:p>
+    <w:p>
+      <w:pPr>
+        <w:pStyle w:val="Prrafodelista"/>
+        <w:numPr>
+          <w:ilvl w:val="0"/>
+          <w:numId w:val="6"/>
+        </w:numPr>
+      </w:pPr>
+      <w:r>
+        <w:t>Seleccionar libro deseado</w:t>
+      </w:r>
+    </w:p>
+    <w:p>
+      <w:pPr>
+        <w:rPr>
+          <w:b/>
+          <w:bCs/>
+          <w:color w:val="000000" w:themeColor="text1"/>
+          <w:sz w:val="28"/>
+          <w:szCs w:val="28"/>
+        </w:rPr>
+      </w:pPr>
+      <w:r>
+        <w:rPr>
+          <w:b/>
+          <w:bCs/>
+          <w:color w:val="000000" w:themeColor="text1"/>
+          <w:sz w:val="28"/>
+          <w:szCs w:val="28"/>
+        </w:rPr>
+        <w:t xml:space="preserve">Verificación de </w:t>
+      </w:r>
+      <w:r>
+        <w:rPr>
+          <w:b/>
+          <w:bCs/>
+          <w:color w:val="000000" w:themeColor="text1"/>
+          <w:sz w:val="28"/>
+          <w:szCs w:val="28"/>
+        </w:rPr>
+        <w:t>Libro /</w:t>
+      </w:r>
+      <w:r>
+        <w:rPr>
+          <w:b/>
+          <w:bCs/>
+          <w:color w:val="000000" w:themeColor="text1"/>
+          <w:sz w:val="28"/>
+          <w:szCs w:val="28"/>
+        </w:rPr>
+        <w:t xml:space="preserve"> Consulta BDD</w:t>
+      </w:r>
+      <w:r>
+        <w:rPr>
+          <w:b/>
+          <w:color w:val="000000" w:themeColor="text1"/>
+          <w:sz w:val="28"/>
+          <w:szCs w:val="28"/>
+        </w:rPr>
+        <w:t>:</w:t>
+      </w:r>
+    </w:p>
+    <w:p>
+      <w:pPr>
+        <w:pStyle w:val="Prrafodelista"/>
+        <w:numPr>
+          <w:ilvl w:val="0"/>
+          <w:numId w:val="6"/>
+        </w:numPr>
+      </w:pPr>
+      <w:r>
         <w:lastRenderedPageBreak/>
-        <w:t>Ingresar al sistema</w:t>
-      </w:r>
-    </w:p>
-    <w:p>
-      <w:pPr>
-        <w:pStyle w:val="Prrafodelista"/>
-        <w:numPr>
-          <w:ilvl w:val="0"/>
-          <w:numId w:val="6"/>
-        </w:numPr>
-      </w:pPr>
-      <w:r>
-        <w:t>Seleccionar libro deseado</w:t>
-      </w:r>
-    </w:p>
-    <w:p>
-      <w:pPr>
-        <w:rPr>
-          <w:b/>
-          <w:bCs/>
-          <w:color w:val="000000" w:themeColor="text1"/>
-          <w:sz w:val="28"/>
-          <w:szCs w:val="28"/>
-        </w:rPr>
-      </w:pPr>
-      <w:r>
-        <w:rPr>
-          <w:b/>
-          <w:bCs/>
-          <w:color w:val="000000" w:themeColor="text1"/>
-          <w:sz w:val="28"/>
-          <w:szCs w:val="28"/>
-        </w:rPr>
-        <w:t xml:space="preserve">Verificación de </w:t>
-      </w:r>
-      <w:r>
-        <w:rPr>
-          <w:b/>
-          <w:bCs/>
-          <w:color w:val="000000" w:themeColor="text1"/>
-          <w:sz w:val="28"/>
-          <w:szCs w:val="28"/>
-        </w:rPr>
-        <w:t>Libro /</w:t>
-      </w:r>
-      <w:r>
-        <w:rPr>
-          <w:b/>
-          <w:bCs/>
-          <w:color w:val="000000" w:themeColor="text1"/>
-          <w:sz w:val="28"/>
-          <w:szCs w:val="28"/>
-        </w:rPr>
-        <w:t xml:space="preserve"> Consulta BDD</w:t>
-      </w:r>
-      <w:r>
-        <w:rPr>
-          <w:b/>
-          <w:color w:val="000000" w:themeColor="text1"/>
-          <w:sz w:val="28"/>
-          <w:szCs w:val="28"/>
-        </w:rPr>
-        <w:t>:</w:t>
-      </w:r>
-    </w:p>
-    <w:p>
-      <w:pPr>
-        <w:pStyle w:val="Prrafodelista"/>
-        <w:numPr>
-          <w:ilvl w:val="0"/>
-          <w:numId w:val="6"/>
-        </w:numPr>
-      </w:pPr>
-      <w:r>
         <w:t>Verificar disponibilidad del libro</w:t>
       </w:r>
     </w:p>
@@ -1836,8 +1821,90 @@
 </w:document>
 </file>
 
+<file path=word/comments.xml><?xml version="1.0" encoding="utf-8"?>
+<w:comments xmlns:wpc="http://schemas.microsoft.com/office/word/2010/wordprocessingCanvas" xmlns:cx="http://schemas.microsoft.com/office/drawing/2014/chartex" xmlns:cx1="http://schemas.microsoft.com/office/drawing/2015/9/8/chartex" xmlns:cx2="http://schemas.microsoft.com/office/drawing/2015/10/21/chartex" xmlns:cx3="http://schemas.microsoft.com/office/drawing/2016/5/9/chartex" xmlns:cx4="http://schemas.microsoft.com/office/drawing/2016/5/10/chartex" xmlns:cx5="http://schemas.microsoft.com/office/drawing/2016/5/11/chartex" xmlns:cx6="http://schemas.microsoft.com/office/drawing/2016/5/12/chartex" xmlns:cx7="http://schemas.microsoft.com/office/drawing/2016/5/13/chartex" xmlns:cx8="http://schemas.microsoft.com/office/drawing/2016/5/14/chartex" xmlns:mc="http://schemas.openxmlformats.org/markup-compatibility/2006" xmlns:aink="http://schemas.microsoft.com/office/drawing/2016/ink" xmlns:am3d="http://schemas.microsoft.com/office/drawing/2017/model3d" xmlns:o="urn:schemas-microsoft-com:office:office" xmlns:oel="http://schemas.microsoft.com/office/2019/extlst" xmlns:r="http://schemas.openxmlformats.org/officeDocument/2006/relationships" xmlns:m="http://schemas.openxmlformats.org/officeDocument/2006/math" xmlns:v="urn:schemas-microsoft-com:vml" xmlns:wp14="http://schemas.microsoft.com/office/word/2010/wordprocessingDrawing" xmlns:wp="http://schemas.openxmlformats.org/drawingml/2006/wordprocessingDrawing" xmlns:w10="urn:schemas-microsoft-com:office:word" xmlns:w="http://schemas.openxmlformats.org/wordprocessingml/2006/main" xmlns:w14="http://schemas.microsoft.com/office/word/2010/wordml" xmlns:w15="http://schemas.microsoft.com/office/word/2012/wordml" xmlns:w16cex="http://schemas.microsoft.com/office/word/2018/wordml/cex" xmlns:w16cid="http://schemas.microsoft.com/office/word/2016/wordml/cid" xmlns:w16="http://schemas.microsoft.com/office/word/2018/wordml" xmlns:w16du="http://schemas.microsoft.com/office/word/2023/wordml/word16du" xmlns:w16sdtdh="http://schemas.microsoft.com/office/word/2020/wordml/sdtdatahash" xmlns:w16se="http://schemas.microsoft.com/office/word/2015/wordml/symex" xmlns:wpg="http://schemas.microsoft.com/office/word/2010/wordprocessingGroup" xmlns:wpi="http://schemas.microsoft.com/office/word/2010/wordprocessingInk" xmlns:wne="http://schemas.microsoft.com/office/word/2006/wordml" xmlns:wps="http://schemas.microsoft.com/office/word/2010/wordprocessingShape" mc:Ignorable="w14 w15 w16se w16cid w16 w16cex w16sdtdh w16du wp14">
+  <w:comment w:id="0" w:author="Luzmi Gil" w:date="2024-05-05T10:02:00Z" w:initials="LG">
+    <w:p>
+      <w:pPr>
+        <w:pStyle w:val="Textocomentario"/>
+      </w:pPr>
+      <w:r>
+        <w:rPr>
+          <w:rStyle w:val="Refdecomentario"/>
+        </w:rPr>
+        <w:annotationRef/>
+      </w:r>
+      <w:r>
+        <w:t>Puedo crear una entidad de autor, para que me salga lista</w:t>
+      </w:r>
+    </w:p>
+  </w:comment>
+  <w:comment w:id="1" w:author="Luzmi Gil" w:date="2024-05-05T10:02:00Z" w:initials="LG">
+    <w:p>
+      <w:pPr>
+        <w:pStyle w:val="Textocomentario"/>
+      </w:pPr>
+      <w:r>
+        <w:rPr>
+          <w:rStyle w:val="Refdecomentario"/>
+        </w:rPr>
+        <w:annotationRef/>
+      </w:r>
+      <w:r>
+        <w:t xml:space="preserve">Igual aquí editoriales hay muchas puedo crear una entidad editorial que solo requiera id editorial </w:t>
+      </w:r>
+    </w:p>
+  </w:comment>
+  <w:comment w:id="2" w:author="Luzmi Gil" w:date="2024-05-05T10:03:00Z" w:initials="LG">
+    <w:p>
+      <w:pPr>
+        <w:pStyle w:val="Textocomentario"/>
+      </w:pPr>
+      <w:r>
+        <w:rPr>
+          <w:rStyle w:val="Refdecomentario"/>
+        </w:rPr>
+        <w:annotationRef/>
+      </w:r>
+      <w:proofErr w:type="spellStart"/>
+      <w:r>
+        <w:t>Categoria</w:t>
+      </w:r>
+      <w:proofErr w:type="spellEnd"/>
+      <w:r>
+        <w:t xml:space="preserve"> igual, este si creo necesario para que sea recomendación </w:t>
+      </w:r>
+    </w:p>
+  </w:comment>
+</w:comments>
+</file>
+
+<file path=word/commentsExtended.xml><?xml version="1.0" encoding="utf-8"?>
+<w15:commentsEx xmlns:wpc="http://schemas.microsoft.com/office/word/2010/wordprocessingCanvas" xmlns:cx="http://schemas.microsoft.com/office/drawing/2014/chartex" xmlns:cx1="http://schemas.microsoft.com/office/drawing/2015/9/8/chartex" xmlns:cx2="http://schemas.microsoft.com/office/drawing/2015/10/21/chartex" xmlns:cx3="http://schemas.microsoft.com/office/drawing/2016/5/9/chartex" xmlns:cx4="http://schemas.microsoft.com/office/drawing/2016/5/10/chartex" xmlns:cx5="http://schemas.microsoft.com/office/drawing/2016/5/11/chartex" xmlns:cx6="http://schemas.microsoft.com/office/drawing/2016/5/12/chartex" xmlns:cx7="http://schemas.microsoft.com/office/drawing/2016/5/13/chartex" xmlns:cx8="http://schemas.microsoft.com/office/drawing/2016/5/14/chartex" xmlns:mc="http://schemas.openxmlformats.org/markup-compatibility/2006" xmlns:aink="http://schemas.microsoft.com/office/drawing/2016/ink" xmlns:am3d="http://schemas.microsoft.com/office/drawing/2017/model3d" xmlns:o="urn:schemas-microsoft-com:office:office" xmlns:oel="http://schemas.microsoft.com/office/2019/extlst" xmlns:r="http://schemas.openxmlformats.org/officeDocument/2006/relationships" xmlns:m="http://schemas.openxmlformats.org/officeDocument/2006/math" xmlns:v="urn:schemas-microsoft-com:vml" xmlns:wp14="http://schemas.microsoft.com/office/word/2010/wordprocessingDrawing" xmlns:wp="http://schemas.openxmlformats.org/drawingml/2006/wordprocessingDrawing" xmlns:w10="urn:schemas-microsoft-com:office:word" xmlns:w="http://schemas.openxmlformats.org/wordprocessingml/2006/main" xmlns:w14="http://schemas.microsoft.com/office/word/2010/wordml" xmlns:w15="http://schemas.microsoft.com/office/word/2012/wordml" xmlns:w16cex="http://schemas.microsoft.com/office/word/2018/wordml/cex" xmlns:w16cid="http://schemas.microsoft.com/office/word/2016/wordml/cid" xmlns:w16="http://schemas.microsoft.com/office/word/2018/wordml" xmlns:w16du="http://schemas.microsoft.com/office/word/2023/wordml/word16du" xmlns:w16sdtdh="http://schemas.microsoft.com/office/word/2020/wordml/sdtdatahash" xmlns:w16se="http://schemas.microsoft.com/office/word/2015/wordml/symex" xmlns:wpg="http://schemas.microsoft.com/office/word/2010/wordprocessingGroup" xmlns:wpi="http://schemas.microsoft.com/office/word/2010/wordprocessingInk" xmlns:wne="http://schemas.microsoft.com/office/word/2006/wordml" xmlns:wps="http://schemas.microsoft.com/office/word/2010/wordprocessingShape" mc:Ignorable="w14 w15 w16se w16cid w16 w16cex w16sdtdh w16du wp14">
+  <w15:commentEx w15:paraId="215311D2" w15:done="0"/>
+  <w15:commentEx w15:paraId="4742CECA" w15:done="0"/>
+  <w15:commentEx w15:paraId="40DECBF3" w15:done="0"/>
+</w15:commentsEx>
+</file>
+
+<file path=word/commentsExtensible.xml><?xml version="1.0" encoding="utf-8"?>
+<w16cex:commentsExtensible xmlns:wpc="http://schemas.microsoft.com/office/word/2010/wordprocessingCanvas" xmlns:cx="http://schemas.microsoft.com/office/drawing/2014/chartex" xmlns:cx1="http://schemas.microsoft.com/office/drawing/2015/9/8/chartex" xmlns:cx2="http://schemas.microsoft.com/office/drawing/2015/10/21/chartex" xmlns:cx3="http://schemas.microsoft.com/office/drawing/2016/5/9/chartex" xmlns:cx4="http://schemas.microsoft.com/office/drawing/2016/5/10/chartex" xmlns:cx5="http://schemas.microsoft.com/office/drawing/2016/5/11/chartex" xmlns:cx6="http://schemas.microsoft.com/office/drawing/2016/5/12/chartex" xmlns:cx7="http://schemas.microsoft.com/office/drawing/2016/5/13/chartex" xmlns:cx8="http://schemas.microsoft.com/office/drawing/2016/5/14/chartex" xmlns:cr="http://schemas.microsoft.com/office/comments/2020/reactions" xmlns:mc="http://schemas.openxmlformats.org/markup-compatibility/2006" xmlns:aink="http://schemas.microsoft.com/office/drawing/2016/ink" xmlns:am3d="http://schemas.microsoft.com/office/drawing/2017/model3d" xmlns:o="urn:schemas-microsoft-com:office:office" xmlns:oel="http://schemas.microsoft.com/office/2019/extlst" xmlns:r="http://schemas.openxmlformats.org/officeDocument/2006/relationships" xmlns:m="http://schemas.openxmlformats.org/officeDocument/2006/math" xmlns:v="urn:schemas-microsoft-com:vml" xmlns:wp14="http://schemas.microsoft.com/office/word/2010/wordprocessingDrawing" xmlns:wp="http://schemas.openxmlformats.org/drawingml/2006/wordprocessingDrawing" xmlns:w10="urn:schemas-microsoft-com:office:word" xmlns:w="http://schemas.openxmlformats.org/wordprocessingml/2006/main" xmlns:w14="http://schemas.microsoft.com/office/word/2010/wordml" xmlns:w15="http://schemas.microsoft.com/office/word/2012/wordml" xmlns:w16cex="http://schemas.microsoft.com/office/word/2018/wordml/cex" xmlns:w16cid="http://schemas.microsoft.com/office/word/2016/wordml/cid" xmlns:w16="http://schemas.microsoft.com/office/word/2018/wordml" xmlns:w16du="http://schemas.microsoft.com/office/word/2023/wordml/word16du" xmlns:w16sdtdh="http://schemas.microsoft.com/office/word/2020/wordml/sdtdatahash" xmlns:w16se="http://schemas.microsoft.com/office/word/2015/wordml/symex" xmlns:wpg="http://schemas.microsoft.com/office/word/2010/wordprocessingGroup" xmlns:wpi="http://schemas.microsoft.com/office/word/2010/wordprocessingInk" xmlns:wne="http://schemas.microsoft.com/office/word/2006/wordml" xmlns:wps="http://schemas.microsoft.com/office/word/2010/wordprocessingShape" mc:Ignorable="w14 w15 w16se w16cid w16 w16cex w16sdtdh cr w16du wp14">
+  <w16cex:commentExtensible w16cex:durableId="655F6DAE" w16cex:dateUtc="2024-05-05T16:02:00Z"/>
+  <w16cex:commentExtensible w16cex:durableId="63F5D2C2" w16cex:dateUtc="2024-05-05T16:02:00Z"/>
+  <w16cex:commentExtensible w16cex:durableId="3858E4CF" w16cex:dateUtc="2024-05-05T16:03:00Z"/>
+</w16cex:commentsExtensible>
+</file>
+
+<file path=word/commentsIds.xml><?xml version="1.0" encoding="utf-8"?>
+<w16cid:commentsIds xmlns:wpc="http://schemas.microsoft.com/office/word/2010/wordprocessingCanvas" xmlns:cx="http://schemas.microsoft.com/office/drawing/2014/chartex" xmlns:cx1="http://schemas.microsoft.com/office/drawing/2015/9/8/chartex" xmlns:cx2="http://schemas.microsoft.com/office/drawing/2015/10/21/chartex" xmlns:cx3="http://schemas.microsoft.com/office/drawing/2016/5/9/chartex" xmlns:cx4="http://schemas.microsoft.com/office/drawing/2016/5/10/chartex" xmlns:cx5="http://schemas.microsoft.com/office/drawing/2016/5/11/chartex" xmlns:cx6="http://schemas.microsoft.com/office/drawing/2016/5/12/chartex" xmlns:cx7="http://schemas.microsoft.com/office/drawing/2016/5/13/chartex" xmlns:cx8="http://schemas.microsoft.com/office/drawing/2016/5/14/chartex" xmlns:mc="http://schemas.openxmlformats.org/markup-compatibility/2006" xmlns:aink="http://schemas.microsoft.com/office/drawing/2016/ink" xmlns:am3d="http://schemas.microsoft.com/office/drawing/2017/model3d" xmlns:o="urn:schemas-microsoft-com:office:office" xmlns:oel="http://schemas.microsoft.com/office/2019/extlst" xmlns:r="http://schemas.openxmlformats.org/officeDocument/2006/relationships" xmlns:m="http://schemas.openxmlformats.org/officeDocument/2006/math" xmlns:v="urn:schemas-microsoft-com:vml" xmlns:wp14="http://schemas.microsoft.com/office/word/2010/wordprocessingDrawing" xmlns:wp="http://schemas.openxmlformats.org/drawingml/2006/wordprocessingDrawing" xmlns:w10="urn:schemas-microsoft-com:office:word" xmlns:w="http://schemas.openxmlformats.org/wordprocessingml/2006/main" xmlns:w14="http://schemas.microsoft.com/office/word/2010/wordml" xmlns:w15="http://schemas.microsoft.com/office/word/2012/wordml" xmlns:w16cex="http://schemas.microsoft.com/office/word/2018/wordml/cex" xmlns:w16cid="http://schemas.microsoft.com/office/word/2016/wordml/cid" xmlns:w16="http://schemas.microsoft.com/office/word/2018/wordml" xmlns:w16du="http://schemas.microsoft.com/office/word/2023/wordml/word16du" xmlns:w16sdtdh="http://schemas.microsoft.com/office/word/2020/wordml/sdtdatahash" xmlns:w16se="http://schemas.microsoft.com/office/word/2015/wordml/symex" xmlns:wpg="http://schemas.microsoft.com/office/word/2010/wordprocessingGroup" xmlns:wpi="http://schemas.microsoft.com/office/word/2010/wordprocessingInk" xmlns:wne="http://schemas.microsoft.com/office/word/2006/wordml" xmlns:wps="http://schemas.microsoft.com/office/word/2010/wordprocessingShape" mc:Ignorable="w14 w15 w16se w16cid w16 w16cex w16sdtdh w16du wp14">
+  <w16cid:commentId w16cid:paraId="215311D2" w16cid:durableId="655F6DAE"/>
+  <w16cid:commentId w16cid:paraId="4742CECA" w16cid:durableId="63F5D2C2"/>
+  <w16cid:commentId w16cid:paraId="40DECBF3" w16cid:durableId="3858E4CF"/>
+</w16cid:commentsIds>
+</file>
+
 <file path=word/numbering.xml><?xml version="1.0" encoding="utf-8"?>
-<w:numbering xmlns:wpc="http://schemas.microsoft.com/office/word/2010/wordprocessingCanvas" xmlns:cx="http://schemas.microsoft.com/office/drawing/2014/chartex" xmlns:cx1="http://schemas.microsoft.com/office/drawing/2015/9/8/chartex" xmlns:cx2="http://schemas.microsoft.com/office/drawing/2015/10/21/chartex" xmlns:cx3="http://schemas.microsoft.com/office/drawing/2016/5/9/chartex" xmlns:cx4="http://schemas.microsoft.com/office/drawing/2016/5/10/chartex" xmlns:cx5="http://schemas.microsoft.com/office/drawing/2016/5/11/chartex" xmlns:cx6="http://schemas.microsoft.com/office/drawing/2016/5/12/chartex" xmlns:cx7="http://schemas.microsoft.com/office/drawing/2016/5/13/chartex" xmlns:cx8="http://schemas.microsoft.com/office/drawing/2016/5/14/chartex" xmlns:mc="http://schemas.openxmlformats.org/markup-compatibility/2006" xmlns:aink="http://schemas.microsoft.com/office/drawing/2016/ink" xmlns:am3d="http://schemas.microsoft.com/office/drawing/2017/model3d" xmlns:o="urn:schemas-microsoft-com:office:office" xmlns:oel="http://schemas.microsoft.com/office/2019/extlst" xmlns:r="http://schemas.openxmlformats.org/officeDocument/2006/relationships" xmlns:m="http://schemas.openxmlformats.org/officeDocument/2006/math" xmlns:v="urn:schemas-microsoft-com:vml" xmlns:wp14="http://schemas.microsoft.com/office/word/2010/wordprocessingDrawing" xmlns:wp="http://schemas.openxmlformats.org/drawingml/2006/wordprocessingDrawing" xmlns:w10="urn:schemas-microsoft-com:office:word" xmlns:w="http://schemas.openxmlformats.org/wordprocessingml/2006/main" xmlns:w14="http://schemas.microsoft.com/office/word/2010/wordml" xmlns:w15="http://schemas.microsoft.com/office/word/2012/wordml" xmlns:w16cex="http://schemas.microsoft.com/office/word/2018/wordml/cex" xmlns:w16cid="http://schemas.microsoft.com/office/word/2016/wordml/cid" xmlns:w16="http://schemas.microsoft.com/office/word/2018/wordml" xmlns:w16sdtdh="http://schemas.microsoft.com/office/word/2020/wordml/sdtdatahash" xmlns:w16se="http://schemas.microsoft.com/office/word/2015/wordml/symex" xmlns:wpg="http://schemas.microsoft.com/office/word/2010/wordprocessingGroup" xmlns:wpi="http://schemas.microsoft.com/office/word/2010/wordprocessingInk" xmlns:wne="http://schemas.microsoft.com/office/word/2006/wordml" xmlns:wps="http://schemas.microsoft.com/office/word/2010/wordprocessingShape" mc:Ignorable="w14 w15 w16se w16cid w16 w16cex w16sdtdh wp14">
+<w:numbering xmlns:wpc="http://schemas.microsoft.com/office/word/2010/wordprocessingCanvas" xmlns:cx="http://schemas.microsoft.com/office/drawing/2014/chartex" xmlns:cx1="http://schemas.microsoft.com/office/drawing/2015/9/8/chartex" xmlns:cx2="http://schemas.microsoft.com/office/drawing/2015/10/21/chartex" xmlns:cx3="http://schemas.microsoft.com/office/drawing/2016/5/9/chartex" xmlns:cx4="http://schemas.microsoft.com/office/drawing/2016/5/10/chartex" xmlns:cx5="http://schemas.microsoft.com/office/drawing/2016/5/11/chartex" xmlns:cx6="http://schemas.microsoft.com/office/drawing/2016/5/12/chartex" xmlns:cx7="http://schemas.microsoft.com/office/drawing/2016/5/13/chartex" xmlns:cx8="http://schemas.microsoft.com/office/drawing/2016/5/14/chartex" xmlns:mc="http://schemas.openxmlformats.org/markup-compatibility/2006" xmlns:aink="http://schemas.microsoft.com/office/drawing/2016/ink" xmlns:am3d="http://schemas.microsoft.com/office/drawing/2017/model3d" xmlns:o="urn:schemas-microsoft-com:office:office" xmlns:oel="http://schemas.microsoft.com/office/2019/extlst" xmlns:r="http://schemas.openxmlformats.org/officeDocument/2006/relationships" xmlns:m="http://schemas.openxmlformats.org/officeDocument/2006/math" xmlns:v="urn:schemas-microsoft-com:vml" xmlns:wp14="http://schemas.microsoft.com/office/word/2010/wordprocessingDrawing" xmlns:wp="http://schemas.openxmlformats.org/drawingml/2006/wordprocessingDrawing" xmlns:w10="urn:schemas-microsoft-com:office:word" xmlns:w="http://schemas.openxmlformats.org/wordprocessingml/2006/main" xmlns:w14="http://schemas.microsoft.com/office/word/2010/wordml" xmlns:w15="http://schemas.microsoft.com/office/word/2012/wordml" xmlns:w16cex="http://schemas.microsoft.com/office/word/2018/wordml/cex" xmlns:w16cid="http://schemas.microsoft.com/office/word/2016/wordml/cid" xmlns:w16="http://schemas.microsoft.com/office/word/2018/wordml" xmlns:w16du="http://schemas.microsoft.com/office/word/2023/wordml/word16du" xmlns:w16sdtdh="http://schemas.microsoft.com/office/word/2020/wordml/sdtdatahash" xmlns:w16se="http://schemas.microsoft.com/office/word/2015/wordml/symex" xmlns:wpg="http://schemas.microsoft.com/office/word/2010/wordprocessingGroup" xmlns:wpi="http://schemas.microsoft.com/office/word/2010/wordprocessingInk" xmlns:wne="http://schemas.microsoft.com/office/word/2006/wordml" xmlns:wps="http://schemas.microsoft.com/office/word/2010/wordprocessingShape" mc:Ignorable="w14 w15 w16se w16cid w16 w16cex w16sdtdh w16du wp14">
   <w:abstractNum w:abstractNumId="0" w15:restartNumberingAfterBreak="0">
     <w:nsid w:val="0A840DD7"/>
     <w:multiLevelType w:val="hybridMultilevel"/>
@@ -2534,8 +2601,16 @@
 </w:numbering>
 </file>
 
+<file path=word/people.xml><?xml version="1.0" encoding="utf-8"?>
+<w15:people xmlns:wpc="http://schemas.microsoft.com/office/word/2010/wordprocessingCanvas" xmlns:cx="http://schemas.microsoft.com/office/drawing/2014/chartex" xmlns:cx1="http://schemas.microsoft.com/office/drawing/2015/9/8/chartex" xmlns:cx2="http://schemas.microsoft.com/office/drawing/2015/10/21/chartex" xmlns:cx3="http://schemas.microsoft.com/office/drawing/2016/5/9/chartex" xmlns:cx4="http://schemas.microsoft.com/office/drawing/2016/5/10/chartex" xmlns:cx5="http://schemas.microsoft.com/office/drawing/2016/5/11/chartex" xmlns:cx6="http://schemas.microsoft.com/office/drawing/2016/5/12/chartex" xmlns:cx7="http://schemas.microsoft.com/office/drawing/2016/5/13/chartex" xmlns:cx8="http://schemas.microsoft.com/office/drawing/2016/5/14/chartex" xmlns:mc="http://schemas.openxmlformats.org/markup-compatibility/2006" xmlns:aink="http://schemas.microsoft.com/office/drawing/2016/ink" xmlns:am3d="http://schemas.microsoft.com/office/drawing/2017/model3d" xmlns:o="urn:schemas-microsoft-com:office:office" xmlns:oel="http://schemas.microsoft.com/office/2019/extlst" xmlns:r="http://schemas.openxmlformats.org/officeDocument/2006/relationships" xmlns:m="http://schemas.openxmlformats.org/officeDocument/2006/math" xmlns:v="urn:schemas-microsoft-com:vml" xmlns:wp14="http://schemas.microsoft.com/office/word/2010/wordprocessingDrawing" xmlns:wp="http://schemas.openxmlformats.org/drawingml/2006/wordprocessingDrawing" xmlns:w10="urn:schemas-microsoft-com:office:word" xmlns:w="http://schemas.openxmlformats.org/wordprocessingml/2006/main" xmlns:w14="http://schemas.microsoft.com/office/word/2010/wordml" xmlns:w15="http://schemas.microsoft.com/office/word/2012/wordml" xmlns:w16cex="http://schemas.microsoft.com/office/word/2018/wordml/cex" xmlns:w16cid="http://schemas.microsoft.com/office/word/2016/wordml/cid" xmlns:w16="http://schemas.microsoft.com/office/word/2018/wordml" xmlns:w16du="http://schemas.microsoft.com/office/word/2023/wordml/word16du" xmlns:w16sdtdh="http://schemas.microsoft.com/office/word/2020/wordml/sdtdatahash" xmlns:w16se="http://schemas.microsoft.com/office/word/2015/wordml/symex" xmlns:wpg="http://schemas.microsoft.com/office/word/2010/wordprocessingGroup" xmlns:wpi="http://schemas.microsoft.com/office/word/2010/wordprocessingInk" xmlns:wne="http://schemas.microsoft.com/office/word/2006/wordml" xmlns:wps="http://schemas.microsoft.com/office/word/2010/wordprocessingShape" mc:Ignorable="w14 w15 w16se w16cid w16 w16cex w16sdtdh w16du wp14">
+  <w15:person w15:author="Luzmi Gil">
+    <w15:presenceInfo w15:providerId="None" w15:userId="Luzmi Gil"/>
+  </w15:person>
+</w15:people>
+</file>
+
 <file path=word/styles.xml><?xml version="1.0" encoding="utf-8"?>
-<w:styles xmlns:mc="http://schemas.openxmlformats.org/markup-compatibility/2006" xmlns:r="http://schemas.openxmlformats.org/officeDocument/2006/relationships" xmlns:w="http://schemas.openxmlformats.org/wordprocessingml/2006/main" xmlns:w14="http://schemas.microsoft.com/office/word/2010/wordml" xmlns:w15="http://schemas.microsoft.com/office/word/2012/wordml" xmlns:w16cex="http://schemas.microsoft.com/office/word/2018/wordml/cex" xmlns:w16cid="http://schemas.microsoft.com/office/word/2016/wordml/cid" xmlns:w16="http://schemas.microsoft.com/office/word/2018/wordml" xmlns:w16sdtdh="http://schemas.microsoft.com/office/word/2020/wordml/sdtdatahash" xmlns:w16se="http://schemas.microsoft.com/office/word/2015/wordml/symex" mc:Ignorable="w14 w15 w16se w16cid w16 w16cex w16sdtdh">
+<w:styles xmlns:mc="http://schemas.openxmlformats.org/markup-compatibility/2006" xmlns:r="http://schemas.openxmlformats.org/officeDocument/2006/relationships" xmlns:w="http://schemas.openxmlformats.org/wordprocessingml/2006/main" xmlns:w14="http://schemas.microsoft.com/office/word/2010/wordml" xmlns:w15="http://schemas.microsoft.com/office/word/2012/wordml" xmlns:w16cex="http://schemas.microsoft.com/office/word/2018/wordml/cex" xmlns:w16cid="http://schemas.microsoft.com/office/word/2016/wordml/cid" xmlns:w16="http://schemas.microsoft.com/office/word/2018/wordml" xmlns:w16du="http://schemas.microsoft.com/office/word/2023/wordml/word16du" xmlns:w16sdtdh="http://schemas.microsoft.com/office/word/2020/wordml/sdtdatahash" xmlns:w16se="http://schemas.microsoft.com/office/word/2015/wordml/symex" mc:Ignorable="w14 w15 w16se w16cid w16 w16cex w16sdtdh w16du">
   <w:docDefaults>
     <w:rPrDefault>
       <w:rPr>
@@ -2998,6 +3073,74 @@
       <w:contextualSpacing/>
     </w:pPr>
   </w:style>
+  <w:style w:type="character" w:styleId="Refdecomentario">
+    <w:name w:val="annotation reference"/>
+    <w:basedOn w:val="Fuentedeprrafopredeter"/>
+    <w:uiPriority w:val="99"/>
+    <w:semiHidden/>
+    <w:unhideWhenUsed/>
+    <w:rsid w:val="00FA4F05"/>
+    <w:rPr>
+      <w:sz w:val="16"/>
+      <w:szCs w:val="16"/>
+    </w:rPr>
+  </w:style>
+  <w:style w:type="paragraph" w:styleId="Textocomentario">
+    <w:name w:val="annotation text"/>
+    <w:basedOn w:val="Normal"/>
+    <w:link w:val="TextocomentarioCar"/>
+    <w:uiPriority w:val="99"/>
+    <w:semiHidden/>
+    <w:unhideWhenUsed/>
+    <w:rsid w:val="00FA4F05"/>
+    <w:pPr>
+      <w:spacing w:line="240" w:lineRule="auto"/>
+    </w:pPr>
+    <w:rPr>
+      <w:sz w:val="20"/>
+      <w:szCs w:val="20"/>
+    </w:rPr>
+  </w:style>
+  <w:style w:type="character" w:customStyle="1" w:styleId="TextocomentarioCar">
+    <w:name w:val="Texto comentario Car"/>
+    <w:basedOn w:val="Fuentedeprrafopredeter"/>
+    <w:link w:val="Textocomentario"/>
+    <w:uiPriority w:val="99"/>
+    <w:semiHidden/>
+    <w:rsid w:val="00FA4F05"/>
+    <w:rPr>
+      <w:sz w:val="20"/>
+      <w:szCs w:val="20"/>
+    </w:rPr>
+  </w:style>
+  <w:style w:type="paragraph" w:styleId="Asuntodelcomentario">
+    <w:name w:val="annotation subject"/>
+    <w:basedOn w:val="Textocomentario"/>
+    <w:next w:val="Textocomentario"/>
+    <w:link w:val="AsuntodelcomentarioCar"/>
+    <w:uiPriority w:val="99"/>
+    <w:semiHidden/>
+    <w:unhideWhenUsed/>
+    <w:rsid w:val="00FA4F05"/>
+    <w:rPr>
+      <w:b/>
+      <w:bCs/>
+    </w:rPr>
+  </w:style>
+  <w:style w:type="character" w:customStyle="1" w:styleId="AsuntodelcomentarioCar">
+    <w:name w:val="Asunto del comentario Car"/>
+    <w:basedOn w:val="TextocomentarioCar"/>
+    <w:link w:val="Asuntodelcomentario"/>
+    <w:uiPriority w:val="99"/>
+    <w:semiHidden/>
+    <w:rsid w:val="00FA4F05"/>
+    <w:rPr>
+      <w:b/>
+      <w:bCs/>
+      <w:sz w:val="20"/>
+      <w:szCs w:val="20"/>
+    </w:rPr>
+  </w:style>
 </w:styles>
 </file>
 

</xml_diff>